<commit_message>
Added graphs and data frames obtained during work
</commit_message>
<xml_diff>
--- a/Reports/Отчёт по лабораторной работе 1.docx
+++ b/Reports/Отчёт по лабораторной работе 1.docx
@@ -4180,14 +4180,27 @@
                             <w:r>
                               <w:t xml:space="preserve">Рисунок </w:t>
                             </w:r>
-                            <w:fldSimple w:instr=" SEQ Рисунок \* ARABIC ">
-                              <w:r>
-                                <w:rPr>
-                                  <w:noProof/>
-                                </w:rPr>
-                                <w:t>2</w:t>
-                              </w:r>
-                            </w:fldSimple>
+                            <w:r>
+                              <w:fldChar w:fldCharType="begin"/>
+                            </w:r>
+                            <w:r>
+                              <w:instrText xml:space="preserve"> SEQ Рисунок \* ARABIC </w:instrText>
+                            </w:r>
+                            <w:r>
+                              <w:fldChar w:fldCharType="separate"/>
+                            </w:r>
+                            <w:r>
+                              <w:rPr>
+                                <w:noProof/>
+                              </w:rPr>
+                              <w:t>2</w:t>
+                            </w:r>
+                            <w:r>
+                              <w:rPr>
+                                <w:noProof/>
+                              </w:rPr>
+                              <w:fldChar w:fldCharType="end"/>
+                            </w:r>
                             <w:r>
                               <w:t xml:space="preserve">. Зависимость точности модели от объёма обучающей выборки. Датасет "Спам в </w:t>
                             </w:r>
@@ -4344,14 +4357,27 @@
                             <w:r>
                               <w:t xml:space="preserve">Рисунок </w:t>
                             </w:r>
-                            <w:fldSimple w:instr=" SEQ Рисунок \* ARABIC ">
-                              <w:r>
-                                <w:rPr>
-                                  <w:noProof/>
-                                </w:rPr>
-                                <w:t>1</w:t>
-                              </w:r>
-                            </w:fldSimple>
+                            <w:r>
+                              <w:fldChar w:fldCharType="begin"/>
+                            </w:r>
+                            <w:r>
+                              <w:instrText xml:space="preserve"> SEQ Рисунок \* ARABIC </w:instrText>
+                            </w:r>
+                            <w:r>
+                              <w:fldChar w:fldCharType="separate"/>
+                            </w:r>
+                            <w:r>
+                              <w:rPr>
+                                <w:noProof/>
+                              </w:rPr>
+                              <w:t>1</w:t>
+                            </w:r>
+                            <w:r>
+                              <w:rPr>
+                                <w:noProof/>
+                              </w:rPr>
+                              <w:fldChar w:fldCharType="end"/>
+                            </w:r>
                             <w:r>
                               <w:t>. Зависимость точности модели от объёма обучающей выборки. Датасет "Крестики нолики"</w:t>
                             </w:r>
@@ -9299,6 +9325,9 @@
     <w:p>
       <w:pPr>
         <w:pStyle w:val="3"/>
+        <w:rPr>
+          <w:lang w:val="en-US"/>
+        </w:rPr>
       </w:pPr>
       <w:bookmarkStart w:id="13" w:name="_Toc66113441"/>
       <w:r>
@@ -9376,6 +9405,9 @@
       </w:r>
       <w:proofErr w:type="gramStart"/>
       <w:r>
+        <w:rPr>
+          <w:lang w:val="en-US"/>
+        </w:rPr>
         <w:t>=”</w:t>
       </w:r>
       <w:r>
@@ -9386,6 +9418,9 @@
       </w:r>
       <w:proofErr w:type="gramEnd"/>
       <w:r>
+        <w:rPr>
+          <w:lang w:val="en-US"/>
+        </w:rPr>
         <w:t>”</w:t>
       </w:r>
       <w:bookmarkEnd w:id="13"/>
@@ -9417,12 +9452,16 @@
           <w:rFonts w:ascii="Times New Roman" w:hAnsi="Times New Roman" w:cs="Times New Roman"/>
           <w:sz w:val="24"/>
           <w:szCs w:val="24"/>
+          <w:lang w:val="en-US"/>
         </w:rPr>
       </w:pPr>
     </w:p>
     <w:p>
       <w:pPr>
         <w:pStyle w:val="3"/>
+        <w:rPr>
+          <w:lang w:val="en-US"/>
+        </w:rPr>
       </w:pPr>
       <w:bookmarkStart w:id="14" w:name="_Toc66113442"/>
       <w:r>
@@ -9500,6 +9539,9 @@
         <w:t>Gamma</w:t>
       </w:r>
       <w:r>
+        <w:rPr>
+          <w:lang w:val="en-US"/>
+        </w:rPr>
         <w:t>=’</w:t>
       </w:r>
       <w:r>
@@ -9509,6 +9551,9 @@
         <w:t>auto</w:t>
       </w:r>
       <w:r>
+        <w:rPr>
+          <w:lang w:val="en-US"/>
+        </w:rPr>
         <w:t>’</w:t>
       </w:r>
       <w:bookmarkEnd w:id="14"/>
@@ -9540,12 +9585,16 @@
           <w:rFonts w:ascii="Times New Roman" w:hAnsi="Times New Roman" w:cs="Times New Roman"/>
           <w:sz w:val="24"/>
           <w:szCs w:val="24"/>
+          <w:lang w:val="en-US"/>
         </w:rPr>
       </w:pPr>
     </w:p>
     <w:p>
       <w:pPr>
         <w:pStyle w:val="3"/>
+        <w:rPr>
+          <w:lang w:val="en-US"/>
+        </w:rPr>
       </w:pPr>
       <w:bookmarkStart w:id="15" w:name="_Toc66113443"/>
       <w:r>
@@ -9623,9 +9672,15 @@
         <w:t>Gamma</w:t>
       </w:r>
       <w:r>
+        <w:rPr>
+          <w:lang w:val="en-US"/>
+        </w:rPr>
         <w:t>=</w:t>
       </w:r>
       <w:r>
+        <w:rPr>
+          <w:lang w:val="en-US"/>
+        </w:rPr>
         <w:t>1</w:t>
       </w:r>
       <w:bookmarkEnd w:id="15"/>
@@ -9657,6 +9712,7 @@
           <w:rFonts w:ascii="Times New Roman" w:hAnsi="Times New Roman" w:cs="Times New Roman"/>
           <w:sz w:val="24"/>
           <w:szCs w:val="24"/>
+          <w:lang w:val="en-US"/>
         </w:rPr>
       </w:pPr>
     </w:p>
@@ -14203,7 +14259,15 @@
           <w:sz w:val="24"/>
           <w:szCs w:val="24"/>
         </w:rPr>
-        <w:t>Количество соседей: 18</w:t>
+        <w:t xml:space="preserve">Количество соседей: </w:t>
+      </w:r>
+      <w:r>
+        <w:rPr>
+          <w:rFonts w:ascii="Times New Roman" w:hAnsi="Times New Roman" w:cs="Times New Roman"/>
+          <w:sz w:val="24"/>
+          <w:szCs w:val="24"/>
+        </w:rPr>
+        <w:t>20</w:t>
       </w:r>
     </w:p>
     <w:p>

</xml_diff>